<commit_message>
skrevet produktbeskrivele, brukermanual og risiko i prosjektet
</commit_message>
<xml_diff>
--- a/Brukermanual for programvare.docx
+++ b/Brukermanual for programvare.docx
@@ -2,25 +2,494 @@
 <file path=word/document.xml><?xml version="1.0" encoding="utf-8"?>
 <w:document xmlns:wpc="http://schemas.microsoft.com/office/word/2010/wordprocessingCanvas" xmlns:mc="http://schemas.openxmlformats.org/markup-compatibility/2006" xmlns:o="urn:schemas-microsoft-com:office:office" xmlns:r="http://schemas.openxmlformats.org/officeDocument/2006/relationships" xmlns:m="http://schemas.openxmlformats.org/officeDocument/2006/math" xmlns:v="urn:schemas-microsoft-com:vml" xmlns:wp14="http://schemas.microsoft.com/office/word/2010/wordprocessingDrawing" xmlns:wp="http://schemas.openxmlformats.org/drawingml/2006/wordprocessingDrawing" xmlns:w10="urn:schemas-microsoft-com:office:word" xmlns:w="http://schemas.openxmlformats.org/wordprocessingml/2006/main" xmlns:w14="http://schemas.microsoft.com/office/word/2010/wordml" xmlns:wpg="http://schemas.microsoft.com/office/word/2010/wordprocessingGroup" xmlns:wpi="http://schemas.microsoft.com/office/word/2010/wordprocessingInk" xmlns:wne="http://schemas.microsoft.com/office/word/2006/wordml" xmlns:wps="http://schemas.microsoft.com/office/word/2010/wordprocessingShape" mc:Ignorable="w14 wp14">
   <w:body>
+    <w:sdt>
+      <w:sdtPr>
+        <w:id w:val="-1168164971"/>
+        <w:docPartObj>
+          <w:docPartGallery w:val="Table of Contents"/>
+          <w:docPartUnique/>
+        </w:docPartObj>
+      </w:sdtPr>
+      <w:sdtEndPr>
+        <w:rPr>
+          <w:rFonts w:ascii="Verdana" w:eastAsiaTheme="minorHAnsi" w:hAnsi="Verdana" w:cstheme="minorBidi"/>
+          <w:color w:val="auto"/>
+          <w:sz w:val="22"/>
+          <w:szCs w:val="22"/>
+          <w:lang w:eastAsia="en-US"/>
+        </w:rPr>
+      </w:sdtEndPr>
+      <w:sdtContent>
+        <w:p>
+          <w:pPr>
+            <w:pStyle w:val="Overskriftforinnholdsfortegnelse"/>
+          </w:pPr>
+          <w:r>
+            <w:t>Innholdsfortegnelse</w:t>
+          </w:r>
+          <w:bookmarkStart w:id="0" w:name="_GoBack"/>
+          <w:bookmarkEnd w:id="0"/>
+        </w:p>
+        <w:p>
+          <w:pPr>
+            <w:pStyle w:val="INNH1"/>
+            <w:tabs>
+              <w:tab w:val="right" w:leader="dot" w:pos="10338"/>
+            </w:tabs>
+            <w:rPr>
+              <w:rFonts w:asciiTheme="minorHAnsi" w:eastAsiaTheme="minorEastAsia" w:hAnsiTheme="minorHAnsi"/>
+              <w:noProof/>
+              <w:lang w:eastAsia="nb-NO"/>
+            </w:rPr>
+          </w:pPr>
+          <w:r>
+            <w:fldChar w:fldCharType="begin"/>
+          </w:r>
+          <w:r>
+            <w:instrText xml:space="preserve"> TOC \o "1-3" \h \z \u </w:instrText>
+          </w:r>
+          <w:r>
+            <w:fldChar w:fldCharType="separate"/>
+          </w:r>
+          <w:hyperlink w:anchor="_Toc309394894" w:history="1">
+            <w:r>
+              <w:rPr>
+                <w:rStyle w:val="Hyperkobling"/>
+                <w:noProof/>
+              </w:rPr>
+              <w:t>Brukermanual for programvare</w:t>
+            </w:r>
+            <w:r>
+              <w:rPr>
+                <w:noProof/>
+                <w:webHidden/>
+              </w:rPr>
+              <w:tab/>
+            </w:r>
+            <w:r>
+              <w:rPr>
+                <w:noProof/>
+                <w:webHidden/>
+              </w:rPr>
+              <w:fldChar w:fldCharType="begin"/>
+            </w:r>
+            <w:r>
+              <w:rPr>
+                <w:noProof/>
+                <w:webHidden/>
+              </w:rPr>
+              <w:instrText xml:space="preserve"> PAGEREF _Toc309394894 \h </w:instrText>
+            </w:r>
+            <w:r>
+              <w:rPr>
+                <w:noProof/>
+                <w:webHidden/>
+              </w:rPr>
+            </w:r>
+            <w:r>
+              <w:rPr>
+                <w:noProof/>
+                <w:webHidden/>
+              </w:rPr>
+              <w:fldChar w:fldCharType="separate"/>
+            </w:r>
+            <w:r>
+              <w:rPr>
+                <w:noProof/>
+                <w:webHidden/>
+              </w:rPr>
+              <w:t>1</w:t>
+            </w:r>
+            <w:r>
+              <w:rPr>
+                <w:noProof/>
+                <w:webHidden/>
+              </w:rPr>
+              <w:fldChar w:fldCharType="end"/>
+            </w:r>
+          </w:hyperlink>
+        </w:p>
+        <w:p>
+          <w:pPr>
+            <w:pStyle w:val="INNH2"/>
+            <w:tabs>
+              <w:tab w:val="right" w:leader="dot" w:pos="10338"/>
+            </w:tabs>
+            <w:rPr>
+              <w:rFonts w:asciiTheme="minorHAnsi" w:eastAsiaTheme="minorEastAsia" w:hAnsiTheme="minorHAnsi"/>
+              <w:noProof/>
+              <w:lang w:eastAsia="nb-NO"/>
+            </w:rPr>
+          </w:pPr>
+          <w:hyperlink w:anchor="_Toc309394895" w:history="1">
+            <w:r>
+              <w:rPr>
+                <w:rStyle w:val="Hyperkobling"/>
+                <w:noProof/>
+              </w:rPr>
+              <w:t>Ny Bestilling</w:t>
+            </w:r>
+            <w:r>
+              <w:rPr>
+                <w:noProof/>
+                <w:webHidden/>
+              </w:rPr>
+              <w:tab/>
+            </w:r>
+            <w:r>
+              <w:rPr>
+                <w:noProof/>
+                <w:webHidden/>
+              </w:rPr>
+              <w:fldChar w:fldCharType="begin"/>
+            </w:r>
+            <w:r>
+              <w:rPr>
+                <w:noProof/>
+                <w:webHidden/>
+              </w:rPr>
+              <w:instrText xml:space="preserve"> PAGEREF _Toc309394895 \h </w:instrText>
+            </w:r>
+            <w:r>
+              <w:rPr>
+                <w:noProof/>
+                <w:webHidden/>
+              </w:rPr>
+            </w:r>
+            <w:r>
+              <w:rPr>
+                <w:noProof/>
+                <w:webHidden/>
+              </w:rPr>
+              <w:fldChar w:fldCharType="separate"/>
+            </w:r>
+            <w:r>
+              <w:rPr>
+                <w:noProof/>
+                <w:webHidden/>
+              </w:rPr>
+              <w:t>1</w:t>
+            </w:r>
+            <w:r>
+              <w:rPr>
+                <w:noProof/>
+                <w:webHidden/>
+              </w:rPr>
+              <w:fldChar w:fldCharType="end"/>
+            </w:r>
+          </w:hyperlink>
+        </w:p>
+        <w:p>
+          <w:pPr>
+            <w:pStyle w:val="INNH2"/>
+            <w:tabs>
+              <w:tab w:val="right" w:leader="dot" w:pos="10338"/>
+            </w:tabs>
+            <w:rPr>
+              <w:rFonts w:asciiTheme="minorHAnsi" w:eastAsiaTheme="minorEastAsia" w:hAnsiTheme="minorHAnsi"/>
+              <w:noProof/>
+              <w:lang w:eastAsia="nb-NO"/>
+            </w:rPr>
+          </w:pPr>
+          <w:hyperlink w:anchor="_Toc309394896" w:history="1">
+            <w:r>
+              <w:rPr>
+                <w:rStyle w:val="Hyperkobling"/>
+                <w:noProof/>
+              </w:rPr>
+              <w:t>Informasjon</w:t>
+            </w:r>
+            <w:r>
+              <w:rPr>
+                <w:noProof/>
+                <w:webHidden/>
+              </w:rPr>
+              <w:tab/>
+            </w:r>
+            <w:r>
+              <w:rPr>
+                <w:noProof/>
+                <w:webHidden/>
+              </w:rPr>
+              <w:fldChar w:fldCharType="begin"/>
+            </w:r>
+            <w:r>
+              <w:rPr>
+                <w:noProof/>
+                <w:webHidden/>
+              </w:rPr>
+              <w:instrText xml:space="preserve"> PAGEREF _Toc309394896 \h </w:instrText>
+            </w:r>
+            <w:r>
+              <w:rPr>
+                <w:noProof/>
+                <w:webHidden/>
+              </w:rPr>
+            </w:r>
+            <w:r>
+              <w:rPr>
+                <w:noProof/>
+                <w:webHidden/>
+              </w:rPr>
+              <w:fldChar w:fldCharType="separate"/>
+            </w:r>
+            <w:r>
+              <w:rPr>
+                <w:noProof/>
+                <w:webHidden/>
+              </w:rPr>
+              <w:t>2</w:t>
+            </w:r>
+            <w:r>
+              <w:rPr>
+                <w:noProof/>
+                <w:webHidden/>
+              </w:rPr>
+              <w:fldChar w:fldCharType="end"/>
+            </w:r>
+          </w:hyperlink>
+        </w:p>
+        <w:p>
+          <w:pPr>
+            <w:pStyle w:val="INNH2"/>
+            <w:tabs>
+              <w:tab w:val="right" w:leader="dot" w:pos="10338"/>
+            </w:tabs>
+            <w:rPr>
+              <w:rFonts w:asciiTheme="minorHAnsi" w:eastAsiaTheme="minorEastAsia" w:hAnsiTheme="minorHAnsi"/>
+              <w:noProof/>
+              <w:lang w:eastAsia="nb-NO"/>
+            </w:rPr>
+          </w:pPr>
+          <w:hyperlink w:anchor="_Toc309394897" w:history="1">
+            <w:r>
+              <w:rPr>
+                <w:rStyle w:val="Hyperkobling"/>
+                <w:noProof/>
+              </w:rPr>
+              <w:t>Utgående</w:t>
+            </w:r>
+            <w:r>
+              <w:rPr>
+                <w:noProof/>
+                <w:webHidden/>
+              </w:rPr>
+              <w:tab/>
+            </w:r>
+            <w:r>
+              <w:rPr>
+                <w:noProof/>
+                <w:webHidden/>
+              </w:rPr>
+              <w:fldChar w:fldCharType="begin"/>
+            </w:r>
+            <w:r>
+              <w:rPr>
+                <w:noProof/>
+                <w:webHidden/>
+              </w:rPr>
+              <w:instrText xml:space="preserve"> PAGEREF _Toc309394897 \h </w:instrText>
+            </w:r>
+            <w:r>
+              <w:rPr>
+                <w:noProof/>
+                <w:webHidden/>
+              </w:rPr>
+            </w:r>
+            <w:r>
+              <w:rPr>
+                <w:noProof/>
+                <w:webHidden/>
+              </w:rPr>
+              <w:fldChar w:fldCharType="separate"/>
+            </w:r>
+            <w:r>
+              <w:rPr>
+                <w:noProof/>
+                <w:webHidden/>
+              </w:rPr>
+              <w:t>3</w:t>
+            </w:r>
+            <w:r>
+              <w:rPr>
+                <w:noProof/>
+                <w:webHidden/>
+              </w:rPr>
+              <w:fldChar w:fldCharType="end"/>
+            </w:r>
+          </w:hyperlink>
+        </w:p>
+        <w:p>
+          <w:pPr>
+            <w:pStyle w:val="INNH2"/>
+            <w:tabs>
+              <w:tab w:val="right" w:leader="dot" w:pos="10338"/>
+            </w:tabs>
+            <w:rPr>
+              <w:rFonts w:asciiTheme="minorHAnsi" w:eastAsiaTheme="minorEastAsia" w:hAnsiTheme="minorHAnsi"/>
+              <w:noProof/>
+              <w:lang w:eastAsia="nb-NO"/>
+            </w:rPr>
+          </w:pPr>
+          <w:hyperlink w:anchor="_Toc309394898" w:history="1">
+            <w:r>
+              <w:rPr>
+                <w:rStyle w:val="Hyperkobling"/>
+                <w:noProof/>
+                <w:lang w:eastAsia="nb-NO"/>
+              </w:rPr>
+              <w:t>Hjelp, om og historikk</w:t>
+            </w:r>
+            <w:r>
+              <w:rPr>
+                <w:noProof/>
+                <w:webHidden/>
+              </w:rPr>
+              <w:tab/>
+            </w:r>
+            <w:r>
+              <w:rPr>
+                <w:noProof/>
+                <w:webHidden/>
+              </w:rPr>
+              <w:fldChar w:fldCharType="begin"/>
+            </w:r>
+            <w:r>
+              <w:rPr>
+                <w:noProof/>
+                <w:webHidden/>
+              </w:rPr>
+              <w:instrText xml:space="preserve"> PAGEREF _Toc309394898 \h </w:instrText>
+            </w:r>
+            <w:r>
+              <w:rPr>
+                <w:noProof/>
+                <w:webHidden/>
+              </w:rPr>
+            </w:r>
+            <w:r>
+              <w:rPr>
+                <w:noProof/>
+                <w:webHidden/>
+              </w:rPr>
+              <w:fldChar w:fldCharType="separate"/>
+            </w:r>
+            <w:r>
+              <w:rPr>
+                <w:noProof/>
+                <w:webHidden/>
+              </w:rPr>
+              <w:t>4</w:t>
+            </w:r>
+            <w:r>
+              <w:rPr>
+                <w:noProof/>
+                <w:webHidden/>
+              </w:rPr>
+              <w:fldChar w:fldCharType="end"/>
+            </w:r>
+          </w:hyperlink>
+        </w:p>
+        <w:p>
+          <w:pPr>
+            <w:pStyle w:val="INNH2"/>
+            <w:tabs>
+              <w:tab w:val="right" w:leader="dot" w:pos="10338"/>
+            </w:tabs>
+            <w:rPr>
+              <w:rFonts w:asciiTheme="minorHAnsi" w:eastAsiaTheme="minorEastAsia" w:hAnsiTheme="minorHAnsi"/>
+              <w:noProof/>
+              <w:lang w:eastAsia="nb-NO"/>
+            </w:rPr>
+          </w:pPr>
+          <w:hyperlink w:anchor="_Toc309394899" w:history="1">
+            <w:r>
+              <w:rPr>
+                <w:rStyle w:val="Hyperkobling"/>
+                <w:noProof/>
+              </w:rPr>
+              <w:t>Rediger</w:t>
+            </w:r>
+            <w:r>
+              <w:rPr>
+                <w:noProof/>
+                <w:webHidden/>
+              </w:rPr>
+              <w:tab/>
+            </w:r>
+            <w:r>
+              <w:rPr>
+                <w:noProof/>
+                <w:webHidden/>
+              </w:rPr>
+              <w:fldChar w:fldCharType="begin"/>
+            </w:r>
+            <w:r>
+              <w:rPr>
+                <w:noProof/>
+                <w:webHidden/>
+              </w:rPr>
+              <w:instrText xml:space="preserve"> PAGEREF _Toc309394899 \h </w:instrText>
+            </w:r>
+            <w:r>
+              <w:rPr>
+                <w:noProof/>
+                <w:webHidden/>
+              </w:rPr>
+            </w:r>
+            <w:r>
+              <w:rPr>
+                <w:noProof/>
+                <w:webHidden/>
+              </w:rPr>
+              <w:fldChar w:fldCharType="separate"/>
+            </w:r>
+            <w:r>
+              <w:rPr>
+                <w:noProof/>
+                <w:webHidden/>
+              </w:rPr>
+              <w:t>4</w:t>
+            </w:r>
+            <w:r>
+              <w:rPr>
+                <w:noProof/>
+                <w:webHidden/>
+              </w:rPr>
+              <w:fldChar w:fldCharType="end"/>
+            </w:r>
+          </w:hyperlink>
+        </w:p>
+        <w:p>
+          <w:r>
+            <w:rPr>
+              <w:b/>
+              <w:bCs/>
+            </w:rPr>
+            <w:fldChar w:fldCharType="end"/>
+          </w:r>
+        </w:p>
+      </w:sdtContent>
+    </w:sdt>
     <w:p>
       <w:pPr>
         <w:pStyle w:val="Overskrift1"/>
       </w:pPr>
+      <w:bookmarkStart w:id="1" w:name="_Toc309394894"/>
       <w:r>
         <w:t>Brukermanual for programvare</w:t>
       </w:r>
+      <w:bookmarkEnd w:id="1"/>
     </w:p>
     <w:p>
       <w:pPr>
         <w:pStyle w:val="Overskrift2"/>
-        <w:numPr>
-          <w:ilvl w:val="0"/>
-          <w:numId w:val="3"/>
-        </w:numPr>
-      </w:pPr>
+      </w:pPr>
+      <w:bookmarkStart w:id="2" w:name="_Toc309394895"/>
       <w:r>
         <w:t>Ny Bestilling</w:t>
       </w:r>
+      <w:bookmarkEnd w:id="2"/>
     </w:p>
     <w:p>
       <w:r>
@@ -102,7 +571,7 @@
                     <pic:cNvPicPr/>
                   </pic:nvPicPr>
                   <pic:blipFill>
-                    <a:blip r:embed="rId6">
+                    <a:blip r:embed="rId7">
                       <a:extLst>
                         <a:ext uri="{28A0092B-C50C-407E-A947-70E740481C1C}">
                           <a14:useLocalDpi xmlns:a14="http://schemas.microsoft.com/office/drawing/2010/main" val="0"/>
@@ -163,7 +632,7 @@
                     <pic:cNvPicPr/>
                   </pic:nvPicPr>
                   <pic:blipFill>
-                    <a:blip r:embed="rId7">
+                    <a:blip r:embed="rId8">
                       <a:extLst>
                         <a:ext uri="{28A0092B-C50C-407E-A947-70E740481C1C}">
                           <a14:useLocalDpi xmlns:a14="http://schemas.microsoft.com/office/drawing/2010/main" val="0"/>
@@ -216,11 +685,11 @@
                     <pic:cNvPicPr/>
                   </pic:nvPicPr>
                   <pic:blipFill>
-                    <a:blip r:embed="rId8">
+                    <a:blip r:embed="rId9">
                       <a:extLst>
                         <a:ext uri="{BEBA8EAE-BF5A-486C-A8C5-ECC9F3942E4B}">
                           <a14:imgProps xmlns:a14="http://schemas.microsoft.com/office/drawing/2010/main">
-                            <a14:imgLayer r:embed="rId9">
+                            <a14:imgLayer r:embed="rId10">
                               <a14:imgEffect>
                                 <a14:brightnessContrast bright="-40000" contrast="-40000"/>
                               </a14:imgEffect>
@@ -254,7 +723,11 @@
         <w:t xml:space="preserve">Deretter vil kunden som ringer fortelle hvilke pizzaer, drikkevarer og antallet av produktene kunden vil ha. Dette gjøres enkelt og raskt ved å </w:t>
       </w:r>
       <w:r>
-        <w:t xml:space="preserve">trykke på knappene «Nr.#» som er assosiert med menyen til høyre. </w:t>
+        <w:t xml:space="preserve">trykke på knappene «Nr.#» som er </w:t>
+      </w:r>
+      <w:r>
+        <w:lastRenderedPageBreak/>
+        <w:t xml:space="preserve">assosiert med menyen til høyre. </w:t>
       </w:r>
       <w:r>
         <w:t xml:space="preserve">Hvis kunden </w:t>
@@ -295,11 +768,6 @@
       </w:r>
       <w:r>
         <w:t>er velge produktet. Rett over nummertastene ser du hvilken verdi antallet du valgte har, dersom denne verdien er feil, nullstiller du antallet ved å trykke på «C» knappen.</w:t>
-      </w:r>
-    </w:p>
-    <w:p>
-      <w:r>
-        <w:br w:type="page"/>
       </w:r>
     </w:p>
     <w:p>
@@ -315,7 +783,6 @@
           <w:noProof/>
           <w:lang w:eastAsia="nb-NO"/>
         </w:rPr>
-        <w:lastRenderedPageBreak/>
         <w:drawing>
           <wp:anchor distT="0" distB="0" distL="114300" distR="114300" simplePos="0" relativeHeight="251666432" behindDoc="0" locked="0" layoutInCell="1" allowOverlap="1" wp14:anchorId="46BA250F" wp14:editId="6E2C8B56">
             <wp:simplePos x="0" y="0"/>
@@ -340,7 +807,7 @@
                     <pic:cNvPicPr/>
                   </pic:nvPicPr>
                   <pic:blipFill>
-                    <a:blip r:embed="rId10">
+                    <a:blip r:embed="rId11">
                       <a:extLst>
                         <a:ext uri="{28A0092B-C50C-407E-A947-70E740481C1C}">
                           <a14:useLocalDpi xmlns:a14="http://schemas.microsoft.com/office/drawing/2010/main" val="0"/>
@@ -415,7 +882,7 @@
                     <pic:cNvPicPr/>
                   </pic:nvPicPr>
                   <pic:blipFill>
-                    <a:blip r:embed="rId11">
+                    <a:blip r:embed="rId12">
                       <a:extLst>
                         <a:ext uri="{28A0092B-C50C-407E-A947-70E740481C1C}">
                           <a14:useLocalDpi xmlns:a14="http://schemas.microsoft.com/office/drawing/2010/main" val="0"/>
@@ -525,7 +992,7 @@
                     <pic:cNvPicPr/>
                   </pic:nvPicPr>
                   <pic:blipFill>
-                    <a:blip r:embed="rId12"/>
+                    <a:blip r:embed="rId13"/>
                     <a:stretch>
                       <a:fillRect/>
                     </a:stretch>
@@ -555,9 +1022,11 @@
       <w:pPr>
         <w:pStyle w:val="Overskrift2"/>
       </w:pPr>
+      <w:bookmarkStart w:id="3" w:name="_Toc309394896"/>
       <w:r>
         <w:t>Informasjon</w:t>
       </w:r>
+      <w:bookmarkEnd w:id="3"/>
     </w:p>
     <w:p>
       <w:r>
@@ -575,6 +1044,7 @@
           <w:noProof/>
           <w:lang w:eastAsia="nb-NO"/>
         </w:rPr>
+        <w:lastRenderedPageBreak/>
         <w:drawing>
           <wp:inline distT="0" distB="0" distL="0" distR="0" wp14:anchorId="3A43367A" wp14:editId="3AB8C616">
             <wp:extent cx="2705100" cy="1171575"/>
@@ -591,7 +1061,7 @@
                     <pic:cNvPicPr/>
                   </pic:nvPicPr>
                   <pic:blipFill>
-                    <a:blip r:embed="rId13"/>
+                    <a:blip r:embed="rId14"/>
                     <a:stretch>
                       <a:fillRect/>
                     </a:stretch>
@@ -624,11 +1094,9 @@
       <w:r>
         <w:t xml:space="preserve"> om nødvendig, og programmet sender oss tilbake til «Ny Bestilling»</w:t>
       </w:r>
-      <w:r>
-        <w:br w:type="page"/>
-      </w:r>
-      <w:r>
-        <w:lastRenderedPageBreak/>
+    </w:p>
+    <w:p>
+      <w:r>
         <w:t>Når ordreinformasjonen er ferdig trykkes «Send» som legger ordren i databa</w:t>
       </w:r>
       <w:r>
@@ -642,9 +1110,11 @@
       <w:pPr>
         <w:pStyle w:val="Overskrift2"/>
       </w:pPr>
+      <w:bookmarkStart w:id="4" w:name="_Toc309394897"/>
       <w:r>
         <w:t>Utgående</w:t>
       </w:r>
+      <w:bookmarkEnd w:id="4"/>
     </w:p>
     <w:p>
       <w:r>
@@ -676,7 +1146,7 @@
                     <pic:cNvPicPr/>
                   </pic:nvPicPr>
                   <pic:blipFill>
-                    <a:blip r:embed="rId14">
+                    <a:blip r:embed="rId15">
                       <a:extLst>
                         <a:ext uri="{28A0092B-C50C-407E-A947-70E740481C1C}">
                           <a14:useLocalDpi xmlns:a14="http://schemas.microsoft.com/office/drawing/2010/main" val="0"/>
@@ -740,7 +1210,7 @@
                     <pic:cNvPicPr/>
                   </pic:nvPicPr>
                   <pic:blipFill>
-                    <a:blip r:embed="rId15">
+                    <a:blip r:embed="rId16">
                       <a:extLst>
                         <a:ext uri="{28A0092B-C50C-407E-A947-70E740481C1C}">
                           <a14:useLocalDpi xmlns:a14="http://schemas.microsoft.com/office/drawing/2010/main" val="0"/>
@@ -841,7 +1311,7 @@
                     <pic:cNvPicPr/>
                   </pic:nvPicPr>
                   <pic:blipFill>
-                    <a:blip r:embed="rId16"/>
+                    <a:blip r:embed="rId17"/>
                     <a:stretch>
                       <a:fillRect/>
                     </a:stretch>
@@ -911,55 +1381,41 @@
           <w:noProof/>
           <w:lang w:eastAsia="nb-NO"/>
         </w:rPr>
-        <w:br w:type="page"/>
-      </w:r>
-    </w:p>
-    <w:p>
-      <w:pPr>
+        <w:t>Nå ligger ordren registrert i databasen under historikk &gt; ordrehistorikk</w:t>
+      </w:r>
+      <w:r>
         <w:rPr>
           <w:noProof/>
           <w:lang w:eastAsia="nb-NO"/>
         </w:rPr>
-      </w:pPr>
-      <w:r>
+        <w:t xml:space="preserve"> </w:t>
+      </w:r>
+    </w:p>
+    <w:p>
+      <w:pPr>
         <w:rPr>
           <w:noProof/>
           <w:lang w:eastAsia="nb-NO"/>
         </w:rPr>
-        <w:lastRenderedPageBreak/>
-        <w:t>Nå ligger ordren registrert i databasen under historikk &gt; ordrehistorikk</w:t>
-      </w:r>
-      <w:r>
+      </w:pPr>
+    </w:p>
+    <w:p>
+      <w:pPr>
+        <w:pStyle w:val="Overskrift2"/>
         <w:rPr>
           <w:noProof/>
           <w:lang w:eastAsia="nb-NO"/>
         </w:rPr>
-        <w:t xml:space="preserve"> </w:t>
-      </w:r>
-    </w:p>
-    <w:p>
-      <w:pPr>
+      </w:pPr>
+      <w:bookmarkStart w:id="5" w:name="_Toc309394898"/>
+      <w:r>
         <w:rPr>
           <w:noProof/>
           <w:lang w:eastAsia="nb-NO"/>
         </w:rPr>
-      </w:pPr>
-    </w:p>
-    <w:p>
-      <w:pPr>
-        <w:pStyle w:val="Overskrift2"/>
-        <w:rPr>
-          <w:noProof/>
-          <w:lang w:eastAsia="nb-NO"/>
-        </w:rPr>
-      </w:pPr>
-      <w:r>
-        <w:rPr>
-          <w:noProof/>
-          <w:lang w:eastAsia="nb-NO"/>
-        </w:rPr>
         <w:t>Hjelp, om og historikk</w:t>
       </w:r>
+      <w:bookmarkEnd w:id="5"/>
     </w:p>
     <w:p>
       <w:r>
@@ -983,7 +1439,7 @@
                     <pic:cNvPicPr/>
                   </pic:nvPicPr>
                   <pic:blipFill>
-                    <a:blip r:embed="rId17"/>
+                    <a:blip r:embed="rId18"/>
                     <a:stretch>
                       <a:fillRect/>
                     </a:stretch>
@@ -1039,7 +1495,7 @@
                     <pic:cNvPicPr/>
                   </pic:nvPicPr>
                   <pic:blipFill>
-                    <a:blip r:embed="rId18">
+                    <a:blip r:embed="rId19">
                       <a:extLst>
                         <a:ext uri="{28A0092B-C50C-407E-A947-70E740481C1C}">
                           <a14:useLocalDpi xmlns:a14="http://schemas.microsoft.com/office/drawing/2010/main" val="0"/>
@@ -1113,7 +1569,7 @@
                     <pic:cNvPicPr/>
                   </pic:nvPicPr>
                   <pic:blipFill>
-                    <a:blip r:embed="rId19"/>
+                    <a:blip r:embed="rId20"/>
                     <a:stretch>
                       <a:fillRect/>
                     </a:stretch>
@@ -1136,27 +1592,28 @@
     </w:p>
     <w:p>
       <w:pPr>
-        <w:rPr>
-          <w:rFonts w:eastAsiaTheme="majorEastAsia" w:cstheme="majorBidi"/>
-          <w:b/>
-          <w:bCs/>
-          <w:color w:val="000000" w:themeColor="text1"/>
-          <w:sz w:val="26"/>
-          <w:szCs w:val="26"/>
-        </w:rPr>
-      </w:pPr>
-      <w:r>
-        <w:br w:type="page"/>
-      </w:r>
-    </w:p>
-    <w:p>
-      <w:pPr>
         <w:pStyle w:val="Overskrift2"/>
       </w:pPr>
-      <w:r>
-        <w:lastRenderedPageBreak/>
+    </w:p>
+    <w:p>
+      <w:pPr>
+        <w:pStyle w:val="Overskrift2"/>
+      </w:pPr>
+    </w:p>
+    <w:p>
+      <w:pPr>
+        <w:pStyle w:val="Overskrift2"/>
+      </w:pPr>
+    </w:p>
+    <w:p>
+      <w:pPr>
+        <w:pStyle w:val="Overskrift2"/>
+      </w:pPr>
+      <w:bookmarkStart w:id="6" w:name="_Toc309394899"/>
+      <w:r>
         <w:t>Rediger</w:t>
       </w:r>
+      <w:bookmarkEnd w:id="6"/>
     </w:p>
     <w:p>
       <w:r>
@@ -1187,73 +1644,12 @@
           <w:noProof/>
           <w:lang w:eastAsia="nb-NO"/>
         </w:rPr>
+        <w:lastRenderedPageBreak/>
         <w:drawing>
-          <wp:inline distT="0" distB="0" distL="0" distR="0" wp14:anchorId="467CD0D9" wp14:editId="0A2B6496">
-            <wp:extent cx="5943600" cy="3771265"/>
-            <wp:effectExtent l="0" t="0" r="0" b="635"/>
-            <wp:docPr id="29" name="Bilde 29"/>
-            <wp:cNvGraphicFramePr>
-              <a:graphicFrameLocks xmlns:a="http://schemas.openxmlformats.org/drawingml/2006/main" noChangeAspect="1"/>
-            </wp:cNvGraphicFramePr>
-            <a:graphic xmlns:a="http://schemas.openxmlformats.org/drawingml/2006/main">
-              <a:graphicData uri="http://schemas.openxmlformats.org/drawingml/2006/picture">
-                <pic:pic xmlns:pic="http://schemas.openxmlformats.org/drawingml/2006/picture">
-                  <pic:nvPicPr>
-                    <pic:cNvPr id="0" name=""/>
-                    <pic:cNvPicPr/>
-                  </pic:nvPicPr>
-                  <pic:blipFill>
-                    <a:blip r:embed="rId20"/>
-                    <a:stretch>
-                      <a:fillRect/>
-                    </a:stretch>
-                  </pic:blipFill>
-                  <pic:spPr>
-                    <a:xfrm>
-                      <a:off x="0" y="0"/>
-                      <a:ext cx="5943600" cy="3771265"/>
-                    </a:xfrm>
-                    <a:prstGeom prst="rect">
-                      <a:avLst/>
-                    </a:prstGeom>
-                  </pic:spPr>
-                </pic:pic>
-              </a:graphicData>
-            </a:graphic>
-          </wp:inline>
-        </w:drawing>
-      </w:r>
-    </w:p>
-    <w:p>
-      <w:r>
-        <w:t xml:space="preserve">Her kan man enkelt redigere innholdet og trykke lagre, opprette ny, eller slette brukere fra databasen. </w:t>
-      </w:r>
-      <w:r>
-        <w:t>«Tøm Felter» funksjonen vil kun tømme feltene, uten å endre på kunden.</w:t>
-      </w:r>
-    </w:p>
-    <w:p>
-      <w:r>
-        <w:lastRenderedPageBreak/>
-        <w:t>Det samme gjelder for Rediger &gt; Retter.</w:t>
-      </w:r>
-      <w:r>
-        <w:rPr>
-          <w:noProof/>
-          <w:lang w:eastAsia="nb-NO"/>
-        </w:rPr>
-        <w:t xml:space="preserve"> </w:t>
-      </w:r>
-      <w:r>
-        <w:rPr>
-          <w:noProof/>
-          <w:lang w:eastAsia="nb-NO"/>
-        </w:rPr>
-        <w:drawing>
-          <wp:inline distT="0" distB="0" distL="0" distR="0" wp14:anchorId="218737C4" wp14:editId="6E224E75">
-            <wp:extent cx="5943600" cy="3800475"/>
-            <wp:effectExtent l="0" t="0" r="0" b="9525"/>
-            <wp:docPr id="30" name="Bilde 30"/>
+          <wp:inline distT="0" distB="0" distL="0" distR="0" wp14:anchorId="6DF7365D" wp14:editId="57BF6243">
+            <wp:extent cx="5943600" cy="4069080"/>
+            <wp:effectExtent l="0" t="0" r="0" b="7620"/>
+            <wp:docPr id="31" name="Bilde 31"/>
             <wp:cNvGraphicFramePr>
               <a:graphicFrameLocks xmlns:a="http://schemas.openxmlformats.org/drawingml/2006/main" noChangeAspect="1"/>
             </wp:cNvGraphicFramePr>
@@ -1273,7 +1669,7 @@
                   <pic:spPr>
                     <a:xfrm>
                       <a:off x="0" y="0"/>
-                      <a:ext cx="5943600" cy="3800475"/>
+                      <a:ext cx="5943600" cy="4069080"/>
                     </a:xfrm>
                     <a:prstGeom prst="rect">
                       <a:avLst/>
@@ -1285,8 +1681,67 @@
           </wp:inline>
         </w:drawing>
       </w:r>
-      <w:bookmarkStart w:id="0" w:name="_GoBack"/>
-      <w:bookmarkEnd w:id="0"/>
+    </w:p>
+    <w:p>
+      <w:r>
+        <w:t xml:space="preserve">Her kan man enkelt redigere innholdet og trykke lagre, opprette ny, eller slette brukere fra databasen. </w:t>
+      </w:r>
+      <w:r>
+        <w:t>«Tøm Felter» funksjonen vil kun tømme feltene, uten å endre på kunden.</w:t>
+      </w:r>
+    </w:p>
+    <w:p>
+      <w:r>
+        <w:t>Det samme gjelder for Rediger &gt; Retter.</w:t>
+      </w:r>
+      <w:r>
+        <w:rPr>
+          <w:noProof/>
+          <w:lang w:eastAsia="nb-NO"/>
+        </w:rPr>
+        <w:t xml:space="preserve"> </w:t>
+      </w:r>
+      <w:r>
+        <w:rPr>
+          <w:noProof/>
+          <w:lang w:eastAsia="nb-NO"/>
+        </w:rPr>
+        <w:drawing>
+          <wp:inline distT="0" distB="0" distL="0" distR="0" wp14:anchorId="5AFADB80" wp14:editId="2B9BCBFA">
+            <wp:extent cx="5943600" cy="4114165"/>
+            <wp:effectExtent l="0" t="0" r="0" b="635"/>
+            <wp:docPr id="32" name="Bilde 32"/>
+            <wp:cNvGraphicFramePr>
+              <a:graphicFrameLocks xmlns:a="http://schemas.openxmlformats.org/drawingml/2006/main" noChangeAspect="1"/>
+            </wp:cNvGraphicFramePr>
+            <a:graphic xmlns:a="http://schemas.openxmlformats.org/drawingml/2006/main">
+              <a:graphicData uri="http://schemas.openxmlformats.org/drawingml/2006/picture">
+                <pic:pic xmlns:pic="http://schemas.openxmlformats.org/drawingml/2006/picture">
+                  <pic:nvPicPr>
+                    <pic:cNvPr id="0" name=""/>
+                    <pic:cNvPicPr/>
+                  </pic:nvPicPr>
+                  <pic:blipFill>
+                    <a:blip r:embed="rId22"/>
+                    <a:stretch>
+                      <a:fillRect/>
+                    </a:stretch>
+                  </pic:blipFill>
+                  <pic:spPr>
+                    <a:xfrm>
+                      <a:off x="0" y="0"/>
+                      <a:ext cx="5943600" cy="4114165"/>
+                    </a:xfrm>
+                    <a:prstGeom prst="rect">
+                      <a:avLst/>
+                    </a:prstGeom>
+                  </pic:spPr>
+                </pic:pic>
+              </a:graphicData>
+            </a:graphic>
+          </wp:inline>
+        </w:drawing>
+      </w:r>
     </w:p>
     <w:sectPr>
       <w:pgSz w:w="11906" w:h="16838"/>
@@ -1980,6 +2435,61 @@
       <w:contextualSpacing/>
     </w:pPr>
   </w:style>
+  <w:style w:type="paragraph" w:styleId="Overskriftforinnholdsfortegnelse">
+    <w:name w:val="TOC Heading"/>
+    <w:basedOn w:val="Overskrift1"/>
+    <w:next w:val="Normal"/>
+    <w:uiPriority w:val="39"/>
+    <w:semiHidden/>
+    <w:unhideWhenUsed/>
+    <w:qFormat/>
+    <w:rsid w:val="00945109"/>
+    <w:pPr>
+      <w:outlineLvl w:val="9"/>
+    </w:pPr>
+    <w:rPr>
+      <w:rFonts w:asciiTheme="majorHAnsi" w:hAnsiTheme="majorHAnsi"/>
+      <w:color w:val="365F91" w:themeColor="accent1" w:themeShade="BF"/>
+      <w:sz w:val="28"/>
+      <w:lang w:eastAsia="nb-NO"/>
+    </w:rPr>
+  </w:style>
+  <w:style w:type="paragraph" w:styleId="INNH1">
+    <w:name w:val="toc 1"/>
+    <w:basedOn w:val="Normal"/>
+    <w:next w:val="Normal"/>
+    <w:autoRedefine/>
+    <w:uiPriority w:val="39"/>
+    <w:unhideWhenUsed/>
+    <w:rsid w:val="00945109"/>
+    <w:pPr>
+      <w:spacing w:after="100"/>
+    </w:pPr>
+  </w:style>
+  <w:style w:type="paragraph" w:styleId="INNH2">
+    <w:name w:val="toc 2"/>
+    <w:basedOn w:val="Normal"/>
+    <w:next w:val="Normal"/>
+    <w:autoRedefine/>
+    <w:uiPriority w:val="39"/>
+    <w:unhideWhenUsed/>
+    <w:rsid w:val="00945109"/>
+    <w:pPr>
+      <w:spacing w:after="100"/>
+      <w:ind w:left="220"/>
+    </w:pPr>
+  </w:style>
+  <w:style w:type="character" w:styleId="Hyperkobling">
+    <w:name w:val="Hyperlink"/>
+    <w:basedOn w:val="Standardskriftforavsnitt"/>
+    <w:uiPriority w:val="99"/>
+    <w:unhideWhenUsed/>
+    <w:rsid w:val="00945109"/>
+    <w:rPr>
+      <w:color w:val="0000FF" w:themeColor="hyperlink"/>
+      <w:u w:val="single"/>
+    </w:rPr>
+  </w:style>
 </w:styles>
 </file>
 
@@ -2292,6 +2802,61 @@
       <w:contextualSpacing/>
     </w:pPr>
   </w:style>
+  <w:style w:type="paragraph" w:styleId="Overskriftforinnholdsfortegnelse">
+    <w:name w:val="TOC Heading"/>
+    <w:basedOn w:val="Overskrift1"/>
+    <w:next w:val="Normal"/>
+    <w:uiPriority w:val="39"/>
+    <w:semiHidden/>
+    <w:unhideWhenUsed/>
+    <w:qFormat/>
+    <w:rsid w:val="00945109"/>
+    <w:pPr>
+      <w:outlineLvl w:val="9"/>
+    </w:pPr>
+    <w:rPr>
+      <w:rFonts w:asciiTheme="majorHAnsi" w:hAnsiTheme="majorHAnsi"/>
+      <w:color w:val="365F91" w:themeColor="accent1" w:themeShade="BF"/>
+      <w:sz w:val="28"/>
+      <w:lang w:eastAsia="nb-NO"/>
+    </w:rPr>
+  </w:style>
+  <w:style w:type="paragraph" w:styleId="INNH1">
+    <w:name w:val="toc 1"/>
+    <w:basedOn w:val="Normal"/>
+    <w:next w:val="Normal"/>
+    <w:autoRedefine/>
+    <w:uiPriority w:val="39"/>
+    <w:unhideWhenUsed/>
+    <w:rsid w:val="00945109"/>
+    <w:pPr>
+      <w:spacing w:after="100"/>
+    </w:pPr>
+  </w:style>
+  <w:style w:type="paragraph" w:styleId="INNH2">
+    <w:name w:val="toc 2"/>
+    <w:basedOn w:val="Normal"/>
+    <w:next w:val="Normal"/>
+    <w:autoRedefine/>
+    <w:uiPriority w:val="39"/>
+    <w:unhideWhenUsed/>
+    <w:rsid w:val="00945109"/>
+    <w:pPr>
+      <w:spacing w:after="100"/>
+      <w:ind w:left="220"/>
+    </w:pPr>
+  </w:style>
+  <w:style w:type="character" w:styleId="Hyperkobling">
+    <w:name w:val="Hyperlink"/>
+    <w:basedOn w:val="Standardskriftforavsnitt"/>
+    <w:uiPriority w:val="99"/>
+    <w:unhideWhenUsed/>
+    <w:rsid w:val="00945109"/>
+    <w:rPr>
+      <w:color w:val="0000FF" w:themeColor="hyperlink"/>
+      <w:u w:val="single"/>
+    </w:rPr>
+  </w:style>
 </w:styles>
 </file>
 
@@ -2578,4 +3143,16 @@
   <a:objectDefaults/>
   <a:extraClrSchemeLst/>
 </a:theme>
+</file>
+
+<file path=customXml/item1.xml><?xml version="1.0" encoding="utf-8"?>
+<b:Sources xmlns:b="http://schemas.openxmlformats.org/officeDocument/2006/bibliography" xmlns="http://schemas.openxmlformats.org/officeDocument/2006/bibliography" SelectedStyle="\APA.XSL" StyleName="APA"/>
+</file>
+
+<file path=customXml/itemProps1.xml><?xml version="1.0" encoding="utf-8"?>
+<ds:datastoreItem xmlns:ds="http://schemas.openxmlformats.org/officeDocument/2006/customXml" ds:itemID="{EDB45A1E-0E13-4E45-A10F-0579FED182F8}">
+  <ds:schemaRefs>
+    <ds:schemaRef ds:uri="http://schemas.openxmlformats.org/officeDocument/2006/bibliography"/>
+  </ds:schemaRefs>
+</ds:datastoreItem>
 </file>
</xml_diff>